<commit_message>
UPDATE: FORM SIGNUP, LOGIN
XONG CHỨC NĂNG ĐĂNG NHẬP, ĐĂNG KÝ, CÓ UP LẠI FILE DATABASE
</commit_message>
<xml_diff>
--- a/BOOKING KS-PT.docx
+++ b/BOOKING KS-PT.docx
@@ -4,14 +4,11 @@
   <w:body>
     <w:p>
       <w:r>
-        <w:rPr>
-          <w:noProof/>
-        </w:rPr>
         <w:drawing>
-          <wp:inline distT="0" distB="0" distL="0" distR="0" wp14:anchorId="49DFDAE3" wp14:editId="78181561">
-            <wp:extent cx="5943600" cy="3683635"/>
+          <wp:inline distT="0" distB="0" distL="0" distR="0" wp14:anchorId="4737DCB6" wp14:editId="38ED6FA5">
+            <wp:extent cx="5943600" cy="1663700"/>
             <wp:effectExtent l="0" t="0" r="0" b="0"/>
-            <wp:docPr id="1919186875" name="Picture 1"/>
+            <wp:docPr id="1587886668" name="Picture 1"/>
             <wp:cNvGraphicFramePr>
               <a:graphicFrameLocks xmlns:a="http://schemas.openxmlformats.org/drawingml/2006/main" noChangeAspect="1"/>
             </wp:cNvGraphicFramePr>
@@ -19,7 +16,7 @@
               <a:graphicData uri="http://schemas.openxmlformats.org/drawingml/2006/picture">
                 <pic:pic xmlns:pic="http://schemas.openxmlformats.org/drawingml/2006/picture">
                   <pic:nvPicPr>
-                    <pic:cNvPr id="1919186875" name=""/>
+                    <pic:cNvPr id="1587886668" name=""/>
                     <pic:cNvPicPr/>
                   </pic:nvPicPr>
                   <pic:blipFill>
@@ -31,7 +28,7 @@
                   <pic:spPr>
                     <a:xfrm>
                       <a:off x="0" y="0"/>
-                      <a:ext cx="5943600" cy="3683635"/>
+                      <a:ext cx="5943600" cy="1663700"/>
                     </a:xfrm>
                     <a:prstGeom prst="rect">
                       <a:avLst/>
@@ -45,17 +42,13 @@
       </w:r>
       <w:r>
         <w:br/>
-        <w:t>1. TẠO PDB: BOOKING_PDB.</w:t>
-      </w:r>
-    </w:p>
-    <w:p>
-      <w:r>
-        <w:t>2. TẠO USER ADMIN CHO BOOKING_PDB CÓ MẬT KHẨU LÀ 123456789.</w:t>
-      </w:r>
-    </w:p>
-    <w:p>
-      <w:r>
-        <w:t>3. TẠO USER BOOKING_APP CHO BOOKING_PDB CÓ MẬT KHẨU LÀ 12345678.</w:t>
+        <w:t>1. TẠO PDB: BOOKING_PDB</w:t>
+      </w:r>
+      <w:r>
+        <w:t xml:space="preserve">, </w:t>
+      </w:r>
+      <w:r>
+        <w:t>TẠO USER ADMIN CHO BOOKING_PDB CÓ MẬT KHẨU LÀ 123456789.</w:t>
       </w:r>
     </w:p>
     <w:p>
@@ -65,14 +58,11 @@
     </w:p>
     <w:p>
       <w:r>
-        <w:rPr>
-          <w:noProof/>
-        </w:rPr>
         <w:drawing>
-          <wp:inline distT="0" distB="0" distL="0" distR="0" wp14:anchorId="511FE3D5" wp14:editId="6C3D7FFA">
-            <wp:extent cx="5943600" cy="2377440"/>
-            <wp:effectExtent l="0" t="0" r="0" b="3810"/>
-            <wp:docPr id="1602400665" name="Picture 1"/>
+          <wp:inline distT="0" distB="0" distL="0" distR="0" wp14:anchorId="6A1C30ED" wp14:editId="64A5F132">
+            <wp:extent cx="5943600" cy="2465070"/>
+            <wp:effectExtent l="0" t="0" r="0" b="0"/>
+            <wp:docPr id="1536652049" name="Picture 1"/>
             <wp:cNvGraphicFramePr>
               <a:graphicFrameLocks xmlns:a="http://schemas.openxmlformats.org/drawingml/2006/main" noChangeAspect="1"/>
             </wp:cNvGraphicFramePr>
@@ -80,36 +70,23 @@
               <a:graphicData uri="http://schemas.openxmlformats.org/drawingml/2006/picture">
                 <pic:pic xmlns:pic="http://schemas.openxmlformats.org/drawingml/2006/picture">
                   <pic:nvPicPr>
-                    <pic:cNvPr id="0" name="Picture 1"/>
-                    <pic:cNvPicPr>
-                      <a:picLocks noChangeAspect="1" noChangeArrowheads="1"/>
-                    </pic:cNvPicPr>
+                    <pic:cNvPr id="1536652049" name=""/>
+                    <pic:cNvPicPr/>
                   </pic:nvPicPr>
                   <pic:blipFill>
-                    <a:blip r:embed="rId7">
-                      <a:extLst>
-                        <a:ext uri="{28A0092B-C50C-407E-A947-70E740481C1C}">
-                          <a14:useLocalDpi xmlns:a14="http://schemas.microsoft.com/office/drawing/2010/main" val="0"/>
-                        </a:ext>
-                      </a:extLst>
-                    </a:blip>
-                    <a:srcRect/>
+                    <a:blip r:embed="rId7"/>
                     <a:stretch>
                       <a:fillRect/>
                     </a:stretch>
                   </pic:blipFill>
-                  <pic:spPr bwMode="auto">
+                  <pic:spPr>
                     <a:xfrm>
                       <a:off x="0" y="0"/>
-                      <a:ext cx="5943600" cy="2377440"/>
+                      <a:ext cx="5943600" cy="2465070"/>
                     </a:xfrm>
                     <a:prstGeom prst="rect">
                       <a:avLst/>
                     </a:prstGeom>
-                    <a:noFill/>
-                    <a:ln>
-                      <a:noFill/>
-                    </a:ln>
                   </pic:spPr>
                 </pic:pic>
               </a:graphicData>
@@ -117,15 +94,24 @@
           </wp:inline>
         </w:drawing>
       </w:r>
-      <w:r>
-        <w:rPr>
-          <w:noProof/>
-        </w:rPr>
+    </w:p>
+    <w:p>
+      <w:r>
+        <w:t>2. TẠO TABLESPACE BOOKING_DATA</w:t>
+      </w:r>
+    </w:p>
+    <w:p>
+      <w:r>
+        <w:t>------------------------------------------------------------------------------------------------------------------</w:t>
+      </w:r>
+    </w:p>
+    <w:p>
+      <w:r>
         <w:drawing>
-          <wp:inline distT="0" distB="0" distL="0" distR="0" wp14:anchorId="56D5608B" wp14:editId="6648904E">
-            <wp:extent cx="5935980" cy="746760"/>
-            <wp:effectExtent l="0" t="0" r="7620" b="0"/>
-            <wp:docPr id="788033681" name="Picture 2"/>
+          <wp:inline distT="0" distB="0" distL="0" distR="0" wp14:anchorId="2B68FB96" wp14:editId="384BF73F">
+            <wp:extent cx="5943600" cy="2074545"/>
+            <wp:effectExtent l="0" t="0" r="0" b="1905"/>
+            <wp:docPr id="44238250" name="Picture 1"/>
             <wp:cNvGraphicFramePr>
               <a:graphicFrameLocks xmlns:a="http://schemas.openxmlformats.org/drawingml/2006/main" noChangeAspect="1"/>
             </wp:cNvGraphicFramePr>
@@ -133,36 +119,23 @@
               <a:graphicData uri="http://schemas.openxmlformats.org/drawingml/2006/picture">
                 <pic:pic xmlns:pic="http://schemas.openxmlformats.org/drawingml/2006/picture">
                   <pic:nvPicPr>
-                    <pic:cNvPr id="0" name="Picture 2"/>
-                    <pic:cNvPicPr>
-                      <a:picLocks noChangeAspect="1" noChangeArrowheads="1"/>
-                    </pic:cNvPicPr>
+                    <pic:cNvPr id="44238250" name=""/>
+                    <pic:cNvPicPr/>
                   </pic:nvPicPr>
                   <pic:blipFill>
-                    <a:blip r:embed="rId8">
-                      <a:extLst>
-                        <a:ext uri="{28A0092B-C50C-407E-A947-70E740481C1C}">
-                          <a14:useLocalDpi xmlns:a14="http://schemas.microsoft.com/office/drawing/2010/main" val="0"/>
-                        </a:ext>
-                      </a:extLst>
-                    </a:blip>
-                    <a:srcRect/>
+                    <a:blip r:embed="rId8"/>
                     <a:stretch>
                       <a:fillRect/>
                     </a:stretch>
                   </pic:blipFill>
-                  <pic:spPr bwMode="auto">
+                  <pic:spPr>
                     <a:xfrm>
                       <a:off x="0" y="0"/>
-                      <a:ext cx="5935980" cy="746760"/>
+                      <a:ext cx="5943600" cy="2074545"/>
                     </a:xfrm>
                     <a:prstGeom prst="rect">
                       <a:avLst/>
                     </a:prstGeom>
-                    <a:noFill/>
-                    <a:ln>
-                      <a:noFill/>
-                    </a:ln>
                   </pic:spPr>
                 </pic:pic>
               </a:graphicData>
@@ -174,28 +147,24 @@
     <w:p>
       <w:r>
         <w:lastRenderedPageBreak/>
-        <w:t>1. TẠO USER: NGUOIDUNG_USER CÓ MẬT KHẨU 12345678.</w:t>
-      </w:r>
-      <w:r>
-        <w:br/>
-        <w:t>2. GÁN QUYỀN SELECT THÔNG TIN TỪ BẢNG NGUOIDUNG CỦA SCHEMA BOOKING_APP.</w:t>
-      </w:r>
-    </w:p>
-    <w:p>
-      <w:r>
-        <w:t>-----------------------------------------------------------------------------------------------------------------</w:t>
-      </w:r>
-    </w:p>
-    <w:p>
-      <w:r>
-        <w:rPr>
-          <w:noProof/>
-        </w:rPr>
+        <w:t>3. TẠO USER BOOKING_APP CHO BOOKING_PDB CÓ MẬT KHẨU LÀ 12345678</w:t>
+      </w:r>
+      <w:r>
+        <w:t>, VÀ GÁN TABLESPACE MẶC ĐỊNH CHO BOOKING_APP, THÊM QUOTA KHÔNG GIỚI HẠN. CẤP QUYỀN CONNECT VÀ RESOURCE CHO BOOKING_APP.</w:t>
+      </w:r>
+    </w:p>
+    <w:p>
+      <w:r>
+        <w:t>------------------------------------------------------------------------------------------------------------------</w:t>
+      </w:r>
+    </w:p>
+    <w:p>
+      <w:r>
         <w:drawing>
-          <wp:inline distT="0" distB="0" distL="0" distR="0" wp14:anchorId="7092A570" wp14:editId="18600A99">
-            <wp:extent cx="5943600" cy="480695"/>
-            <wp:effectExtent l="0" t="0" r="0" b="0"/>
-            <wp:docPr id="421158975" name="Picture 1"/>
+          <wp:inline distT="0" distB="0" distL="0" distR="0" wp14:anchorId="7F2BFD4E" wp14:editId="1ED310F5">
+            <wp:extent cx="5943600" cy="1574165"/>
+            <wp:effectExtent l="0" t="0" r="0" b="6985"/>
+            <wp:docPr id="1546307950" name="Picture 1"/>
             <wp:cNvGraphicFramePr>
               <a:graphicFrameLocks xmlns:a="http://schemas.openxmlformats.org/drawingml/2006/main" noChangeAspect="1"/>
             </wp:cNvGraphicFramePr>
@@ -203,7 +172,7 @@
               <a:graphicData uri="http://schemas.openxmlformats.org/drawingml/2006/picture">
                 <pic:pic xmlns:pic="http://schemas.openxmlformats.org/drawingml/2006/picture">
                   <pic:nvPicPr>
-                    <pic:cNvPr id="421158975" name=""/>
+                    <pic:cNvPr id="1546307950" name=""/>
                     <pic:cNvPicPr/>
                   </pic:nvPicPr>
                   <pic:blipFill>
@@ -215,7 +184,7 @@
                   <pic:spPr>
                     <a:xfrm>
                       <a:off x="0" y="0"/>
-                      <a:ext cx="5943600" cy="480695"/>
+                      <a:ext cx="5943600" cy="1574165"/>
                     </a:xfrm>
                     <a:prstGeom prst="rect">
                       <a:avLst/>
@@ -227,18 +196,42 @@
           </wp:inline>
         </w:drawing>
       </w:r>
+    </w:p>
+    <w:p>
+      <w:r>
+        <w:t>4</w:t>
+      </w:r>
+      <w:r>
+        <w:t>. TẠO USER: NGUOIDUNG_USER CÓ MẬT KHẨU 12345678</w:t>
+      </w:r>
+      <w:r>
+        <w:t xml:space="preserve">, </w:t>
+      </w:r>
+      <w:r>
+        <w:t xml:space="preserve">VÀ GÁN TABLESPACE MẶC ĐỊNH CHO </w:t>
+      </w:r>
+      <w:r>
+        <w:t>NGUOIDUNG_USER, THÊM QUOTA KHÔNG GIỚI HẠN. CẤP QUYỀN CONNECT CHO NGUOIDUNG_USER</w:t>
+      </w:r>
+      <w:r>
+        <w:t>.</w:t>
+      </w:r>
+    </w:p>
+    <w:p>
+      <w:r>
+        <w:t>-----------------------------------------------------------------------------------------------------------------</w:t>
+      </w:r>
+    </w:p>
+    <w:p>
       <w:r>
         <w:br/>
       </w:r>
       <w:r>
-        <w:rPr>
-          <w:noProof/>
-        </w:rPr>
         <w:drawing>
-          <wp:inline distT="0" distB="0" distL="0" distR="0" wp14:anchorId="347D53B4" wp14:editId="17D310A7">
-            <wp:extent cx="5943600" cy="2395855"/>
-            <wp:effectExtent l="0" t="0" r="0" b="4445"/>
-            <wp:docPr id="839134666" name="Picture 1"/>
+          <wp:inline distT="0" distB="0" distL="0" distR="0" wp14:anchorId="3BBB635C" wp14:editId="7664A091">
+            <wp:extent cx="5943600" cy="2507615"/>
+            <wp:effectExtent l="0" t="0" r="0" b="6985"/>
+            <wp:docPr id="254020654" name="Picture 1"/>
             <wp:cNvGraphicFramePr>
               <a:graphicFrameLocks xmlns:a="http://schemas.openxmlformats.org/drawingml/2006/main" noChangeAspect="1"/>
             </wp:cNvGraphicFramePr>
@@ -246,7 +239,7 @@
               <a:graphicData uri="http://schemas.openxmlformats.org/drawingml/2006/picture">
                 <pic:pic xmlns:pic="http://schemas.openxmlformats.org/drawingml/2006/picture">
                   <pic:nvPicPr>
-                    <pic:cNvPr id="839134666" name=""/>
+                    <pic:cNvPr id="254020654" name=""/>
                     <pic:cNvPicPr/>
                   </pic:nvPicPr>
                   <pic:blipFill>
@@ -258,7 +251,7 @@
                   <pic:spPr>
                     <a:xfrm>
                       <a:off x="0" y="0"/>
-                      <a:ext cx="5943600" cy="2395855"/>
+                      <a:ext cx="5943600" cy="2507615"/>
                     </a:xfrm>
                     <a:prstGeom prst="rect">
                       <a:avLst/>
@@ -273,7 +266,10 @@
     </w:p>
     <w:p>
       <w:r>
-        <w:t>1. GÁN QUYỀN INSERT VÀO BẢNG NGUOIDUNG, KHACHHANG, DOANHNGHIEP CHO USER NGUOIDUNG_USER.</w:t>
+        <w:t>5</w:t>
+      </w:r>
+      <w:r>
+        <w:t>. GÁN QUYỀN INSERT VÀO BẢNG NGUOIDUNG, KHACHHANG, DOANHNGHIEP CHO USER NGUOIDUNG_USER.</w:t>
       </w:r>
     </w:p>
     <w:p>
@@ -283,6 +279,10 @@
     </w:p>
     <w:p>
       <w:r>
+        <w:rPr>
+          <w:noProof/>
+        </w:rPr>
+        <w:lastRenderedPageBreak/>
         <w:drawing>
           <wp:inline distT="0" distB="0" distL="0" distR="0" wp14:anchorId="46F6B443" wp14:editId="016E3766">
             <wp:extent cx="5820587" cy="3296110"/>
@@ -322,243 +322,21 @@
     </w:p>
     <w:p>
       <w:r>
-        <w:lastRenderedPageBreak/>
+        <w:t xml:space="preserve">6. </w:t>
+      </w:r>
+      <w:r>
         <w:t xml:space="preserve">Tạo </w:t>
       </w:r>
       <w:r>
         <w:t>sequence để tự động tang id và tạo trigger cho mỗi lần insert dữ liệu vào bảng NGUOIDUNG.</w:t>
       </w:r>
+    </w:p>
+    <w:p>
+      <w:r>
+        <w:t>------------------------------------------------------------------------------------------------------------------</w:t>
+      </w:r>
       <w:r>
         <w:br/>
-      </w:r>
-      <w:r>
-        <w:drawing>
-          <wp:inline distT="0" distB="0" distL="0" distR="0" wp14:anchorId="66990A11" wp14:editId="47F32293">
-            <wp:extent cx="5943600" cy="1058545"/>
-            <wp:effectExtent l="0" t="0" r="0" b="8255"/>
-            <wp:docPr id="1477280134" name="Picture 1"/>
-            <wp:cNvGraphicFramePr>
-              <a:graphicFrameLocks xmlns:a="http://schemas.openxmlformats.org/drawingml/2006/main" noChangeAspect="1"/>
-            </wp:cNvGraphicFramePr>
-            <a:graphic xmlns:a="http://schemas.openxmlformats.org/drawingml/2006/main">
-              <a:graphicData uri="http://schemas.openxmlformats.org/drawingml/2006/picture">
-                <pic:pic xmlns:pic="http://schemas.openxmlformats.org/drawingml/2006/picture">
-                  <pic:nvPicPr>
-                    <pic:cNvPr id="1477280134" name=""/>
-                    <pic:cNvPicPr/>
-                  </pic:nvPicPr>
-                  <pic:blipFill>
-                    <a:blip r:embed="rId12"/>
-                    <a:stretch>
-                      <a:fillRect/>
-                    </a:stretch>
-                  </pic:blipFill>
-                  <pic:spPr>
-                    <a:xfrm>
-                      <a:off x="0" y="0"/>
-                      <a:ext cx="5943600" cy="1058545"/>
-                    </a:xfrm>
-                    <a:prstGeom prst="rect">
-                      <a:avLst/>
-                    </a:prstGeom>
-                  </pic:spPr>
-                </pic:pic>
-              </a:graphicData>
-            </a:graphic>
-          </wp:inline>
-        </w:drawing>
-      </w:r>
-      <w:r>
-        <w:br/>
-        <w:t>Sau đó grant quyền truy cập vào sequence cho nguoidung_user.</w:t>
-      </w:r>
-      <w:r>
-        <w:br/>
-      </w:r>
-      <w:r>
-        <w:drawing>
-          <wp:inline distT="0" distB="0" distL="0" distR="0" wp14:anchorId="397D4D5D" wp14:editId="47B38585">
-            <wp:extent cx="5943600" cy="2213610"/>
-            <wp:effectExtent l="0" t="0" r="0" b="0"/>
-            <wp:docPr id="1560977044" name="Picture 1"/>
-            <wp:cNvGraphicFramePr>
-              <a:graphicFrameLocks xmlns:a="http://schemas.openxmlformats.org/drawingml/2006/main" noChangeAspect="1"/>
-            </wp:cNvGraphicFramePr>
-            <a:graphic xmlns:a="http://schemas.openxmlformats.org/drawingml/2006/main">
-              <a:graphicData uri="http://schemas.openxmlformats.org/drawingml/2006/picture">
-                <pic:pic xmlns:pic="http://schemas.openxmlformats.org/drawingml/2006/picture">
-                  <pic:nvPicPr>
-                    <pic:cNvPr id="1560977044" name=""/>
-                    <pic:cNvPicPr/>
-                  </pic:nvPicPr>
-                  <pic:blipFill>
-                    <a:blip r:embed="rId13"/>
-                    <a:stretch>
-                      <a:fillRect/>
-                    </a:stretch>
-                  </pic:blipFill>
-                  <pic:spPr>
-                    <a:xfrm>
-                      <a:off x="0" y="0"/>
-                      <a:ext cx="5943600" cy="2213610"/>
-                    </a:xfrm>
-                    <a:prstGeom prst="rect">
-                      <a:avLst/>
-                    </a:prstGeom>
-                  </pic:spPr>
-                </pic:pic>
-              </a:graphicData>
-            </a:graphic>
-          </wp:inline>
-        </w:drawing>
-      </w:r>
-    </w:p>
-    <w:p>
-      <w:r>
-        <w:t>Tạo tablespace booking_data.</w:t>
-      </w:r>
-      <w:r>
-        <w:br/>
-      </w:r>
-      <w:r>
-        <w:drawing>
-          <wp:inline distT="0" distB="0" distL="0" distR="0" wp14:anchorId="10BBA3BC" wp14:editId="098525C3">
-            <wp:extent cx="5401429" cy="733527"/>
-            <wp:effectExtent l="0" t="0" r="8890" b="9525"/>
-            <wp:docPr id="332016466" name="Picture 1"/>
-            <wp:cNvGraphicFramePr>
-              <a:graphicFrameLocks xmlns:a="http://schemas.openxmlformats.org/drawingml/2006/main" noChangeAspect="1"/>
-            </wp:cNvGraphicFramePr>
-            <a:graphic xmlns:a="http://schemas.openxmlformats.org/drawingml/2006/main">
-              <a:graphicData uri="http://schemas.openxmlformats.org/drawingml/2006/picture">
-                <pic:pic xmlns:pic="http://schemas.openxmlformats.org/drawingml/2006/picture">
-                  <pic:nvPicPr>
-                    <pic:cNvPr id="332016466" name=""/>
-                    <pic:cNvPicPr/>
-                  </pic:nvPicPr>
-                  <pic:blipFill>
-                    <a:blip r:embed="rId14"/>
-                    <a:stretch>
-                      <a:fillRect/>
-                    </a:stretch>
-                  </pic:blipFill>
-                  <pic:spPr>
-                    <a:xfrm>
-                      <a:off x="0" y="0"/>
-                      <a:ext cx="5401429" cy="733527"/>
-                    </a:xfrm>
-                    <a:prstGeom prst="rect">
-                      <a:avLst/>
-                    </a:prstGeom>
-                  </pic:spPr>
-                </pic:pic>
-              </a:graphicData>
-            </a:graphic>
-          </wp:inline>
-        </w:drawing>
-      </w:r>
-      <w:r>
-        <w:br/>
-        <w:t>gán default tablespace cho user booking_app</w:t>
-      </w:r>
-    </w:p>
-    <w:p>
-      <w:r>
-        <w:lastRenderedPageBreak/>
-        <w:br/>
-      </w:r>
-      <w:r>
-        <w:drawing>
-          <wp:inline distT="0" distB="0" distL="0" distR="0" wp14:anchorId="47FDFDDA" wp14:editId="0882611E">
-            <wp:extent cx="5943600" cy="4135120"/>
-            <wp:effectExtent l="0" t="0" r="0" b="0"/>
-            <wp:docPr id="278918328" name="Picture 1"/>
-            <wp:cNvGraphicFramePr>
-              <a:graphicFrameLocks xmlns:a="http://schemas.openxmlformats.org/drawingml/2006/main" noChangeAspect="1"/>
-            </wp:cNvGraphicFramePr>
-            <a:graphic xmlns:a="http://schemas.openxmlformats.org/drawingml/2006/main">
-              <a:graphicData uri="http://schemas.openxmlformats.org/drawingml/2006/picture">
-                <pic:pic xmlns:pic="http://schemas.openxmlformats.org/drawingml/2006/picture">
-                  <pic:nvPicPr>
-                    <pic:cNvPr id="278918328" name=""/>
-                    <pic:cNvPicPr/>
-                  </pic:nvPicPr>
-                  <pic:blipFill>
-                    <a:blip r:embed="rId15"/>
-                    <a:stretch>
-                      <a:fillRect/>
-                    </a:stretch>
-                  </pic:blipFill>
-                  <pic:spPr>
-                    <a:xfrm>
-                      <a:off x="0" y="0"/>
-                      <a:ext cx="5943600" cy="4135120"/>
-                    </a:xfrm>
-                    <a:prstGeom prst="rect">
-                      <a:avLst/>
-                    </a:prstGeom>
-                  </pic:spPr>
-                </pic:pic>
-              </a:graphicData>
-            </a:graphic>
-          </wp:inline>
-        </w:drawing>
-      </w:r>
-    </w:p>
-    <w:p>
-      <w:r>
-        <w:t>Di chuyển các bảng từ tablespace cũ sang tablespace mới (do ban đầu t không tạo ra tablespace riêng).</w:t>
-      </w:r>
-      <w:r>
-        <w:br/>
-      </w:r>
-      <w:r>
-        <w:drawing>
-          <wp:inline distT="0" distB="0" distL="0" distR="0" wp14:anchorId="4269E5D1" wp14:editId="5B7866E4">
-            <wp:extent cx="5943600" cy="706755"/>
-            <wp:effectExtent l="0" t="0" r="0" b="0"/>
-            <wp:docPr id="2081026497" name="Picture 1"/>
-            <wp:cNvGraphicFramePr>
-              <a:graphicFrameLocks xmlns:a="http://schemas.openxmlformats.org/drawingml/2006/main" noChangeAspect="1"/>
-            </wp:cNvGraphicFramePr>
-            <a:graphic xmlns:a="http://schemas.openxmlformats.org/drawingml/2006/main">
-              <a:graphicData uri="http://schemas.openxmlformats.org/drawingml/2006/picture">
-                <pic:pic xmlns:pic="http://schemas.openxmlformats.org/drawingml/2006/picture">
-                  <pic:nvPicPr>
-                    <pic:cNvPr id="2081026497" name=""/>
-                    <pic:cNvPicPr/>
-                  </pic:nvPicPr>
-                  <pic:blipFill>
-                    <a:blip r:embed="rId16"/>
-                    <a:stretch>
-                      <a:fillRect/>
-                    </a:stretch>
-                  </pic:blipFill>
-                  <pic:spPr>
-                    <a:xfrm>
-                      <a:off x="0" y="0"/>
-                      <a:ext cx="5943600" cy="706755"/>
-                    </a:xfrm>
-                    <a:prstGeom prst="rect">
-                      <a:avLst/>
-                    </a:prstGeom>
-                  </pic:spPr>
-                </pic:pic>
-              </a:graphicData>
-            </a:graphic>
-          </wp:inline>
-        </w:drawing>
-      </w:r>
-    </w:p>
-    <w:p>
-      <w:r>
-        <w:t>Cấp quyền quota cho nguoidung_user</w:t>
-      </w:r>
-      <w:r>
-        <w:t xml:space="preserve"> trên tablespace boo</w:t>
-      </w:r>
-      <w:r>
-        <w:t>king_data.</w:t>
       </w:r>
     </w:p>
     <w:sectPr>

</xml_diff>

<commit_message>
load table menu dn_ks
</commit_message>
<xml_diff>
--- a/BOOKING KS-PT.docx
+++ b/BOOKING KS-PT.docx
@@ -1,9 +1,12 @@
 
 <file path=word/document.xml><?xml version="1.0" encoding="utf-8"?>
-<w:document xmlns:wpc="http://schemas.microsoft.com/office/word/2010/wordprocessingCanvas" xmlns:cx="http://schemas.microsoft.com/office/drawing/2014/chartex" xmlns:cx1="http://schemas.microsoft.com/office/drawing/2015/9/8/chartex" xmlns:cx2="http://schemas.microsoft.com/office/drawing/2015/10/21/chartex" xmlns:cx3="http://schemas.microsoft.com/office/drawing/2016/5/9/chartex" xmlns:cx4="http://schemas.microsoft.com/office/drawing/2016/5/10/chartex" xmlns:cx5="http://schemas.microsoft.com/office/drawing/2016/5/11/chartex" xmlns:cx6="http://schemas.microsoft.com/office/drawing/2016/5/12/chartex" xmlns:cx7="http://schemas.microsoft.com/office/drawing/2016/5/13/chartex" xmlns:cx8="http://schemas.microsoft.com/office/drawing/2016/5/14/chartex" xmlns:mc="http://schemas.openxmlformats.org/markup-compatibility/2006" xmlns:aink="http://schemas.microsoft.com/office/drawing/2016/ink" xmlns:am3d="http://schemas.microsoft.com/office/drawing/2017/model3d" xmlns:o="urn:schemas-microsoft-com:office:office" xmlns:oel="http://schemas.microsoft.com/office/2019/extlst" xmlns:r="http://schemas.openxmlformats.org/officeDocument/2006/relationships" xmlns:m="http://schemas.openxmlformats.org/officeDocument/2006/math" xmlns:v="urn:schemas-microsoft-com:vml" xmlns:wp14="http://schemas.microsoft.com/office/word/2010/wordprocessingDrawing" xmlns:wp="http://schemas.openxmlformats.org/drawingml/2006/wordprocessingDrawing" xmlns:w10="urn:schemas-microsoft-com:office:word" xmlns:w="http://schemas.openxmlformats.org/wordprocessingml/2006/main" xmlns:w14="http://schemas.microsoft.com/office/word/2010/wordml" xmlns:w15="http://schemas.microsoft.com/office/word/2012/wordml" xmlns:w16cex="http://schemas.microsoft.com/office/word/2018/wordml/cex" xmlns:w16cid="http://schemas.microsoft.com/office/word/2016/wordml/cid" xmlns:w16="http://schemas.microsoft.com/office/word/2018/wordml" xmlns:w16du="http://schemas.microsoft.com/office/word/2023/wordml/word16du" xmlns:w16sdtdh="http://schemas.microsoft.com/office/word/2020/wordml/sdtdatahash" xmlns:w16se="http://schemas.microsoft.com/office/word/2015/wordml/symex" xmlns:wpg="http://schemas.microsoft.com/office/word/2010/wordprocessingGroup" xmlns:wpi="http://schemas.microsoft.com/office/word/2010/wordprocessingInk" xmlns:wne="http://schemas.microsoft.com/office/word/2006/wordml" xmlns:wps="http://schemas.microsoft.com/office/word/2010/wordprocessingShape" mc:Ignorable="w14 w15 w16se w16cid w16 w16cex w16sdtdh wp14">
+<w:document xmlns:wpc="http://schemas.microsoft.com/office/word/2010/wordprocessingCanvas" xmlns:cx="http://schemas.microsoft.com/office/drawing/2014/chartex" xmlns:cx1="http://schemas.microsoft.com/office/drawing/2015/9/8/chartex" xmlns:cx2="http://schemas.microsoft.com/office/drawing/2015/10/21/chartex" xmlns:cx3="http://schemas.microsoft.com/office/drawing/2016/5/9/chartex" xmlns:cx4="http://schemas.microsoft.com/office/drawing/2016/5/10/chartex" xmlns:cx5="http://schemas.microsoft.com/office/drawing/2016/5/11/chartex" xmlns:cx6="http://schemas.microsoft.com/office/drawing/2016/5/12/chartex" xmlns:cx7="http://schemas.microsoft.com/office/drawing/2016/5/13/chartex" xmlns:cx8="http://schemas.microsoft.com/office/drawing/2016/5/14/chartex" xmlns:mc="http://schemas.openxmlformats.org/markup-compatibility/2006" xmlns:aink="http://schemas.microsoft.com/office/drawing/2016/ink" xmlns:am3d="http://schemas.microsoft.com/office/drawing/2017/model3d" xmlns:o="urn:schemas-microsoft-com:office:office" xmlns:oel="http://schemas.microsoft.com/office/2019/extlst" xmlns:r="http://schemas.openxmlformats.org/officeDocument/2006/relationships" xmlns:m="http://schemas.openxmlformats.org/officeDocument/2006/math" xmlns:v="urn:schemas-microsoft-com:vml" xmlns:wp14="http://schemas.microsoft.com/office/word/2010/wordprocessingDrawing" xmlns:wp="http://schemas.openxmlformats.org/drawingml/2006/wordprocessingDrawing" xmlns:w10="urn:schemas-microsoft-com:office:word" xmlns:w="http://schemas.openxmlformats.org/wordprocessingml/2006/main" xmlns:w14="http://schemas.microsoft.com/office/word/2010/wordml" xmlns:w15="http://schemas.microsoft.com/office/word/2012/wordml" xmlns:w16cex="http://schemas.microsoft.com/office/word/2018/wordml/cex" xmlns:w16cid="http://schemas.microsoft.com/office/word/2016/wordml/cid" xmlns:w16="http://schemas.microsoft.com/office/word/2018/wordml" xmlns:w16du="http://schemas.microsoft.com/office/word/2023/wordml/word16du" xmlns:w16sdtdh="http://schemas.microsoft.com/office/word/2020/wordml/sdtdatahash" xmlns:w16sdtfl="http://schemas.microsoft.com/office/word/2024/wordml/sdtformatlock" xmlns:w16se="http://schemas.microsoft.com/office/word/2015/wordml/symex" xmlns:wpg="http://schemas.microsoft.com/office/word/2010/wordprocessingGroup" xmlns:wpi="http://schemas.microsoft.com/office/word/2010/wordprocessingInk" xmlns:wne="http://schemas.microsoft.com/office/word/2006/wordml" xmlns:wps="http://schemas.microsoft.com/office/word/2010/wordprocessingShape" mc:Ignorable="w14 w15 w16se w16cid w16 w16cex w16sdtdh w16sdtfl w16du wp14">
   <w:body>
     <w:p>
       <w:r>
+        <w:rPr>
+          <w:noProof/>
+        </w:rPr>
         <w:drawing>
           <wp:inline distT="0" distB="0" distL="0" distR="0" wp14:anchorId="4737DCB6" wp14:editId="38ED6FA5">
             <wp:extent cx="5943600" cy="1663700"/>
@@ -58,6 +61,9 @@
     </w:p>
     <w:p>
       <w:r>
+        <w:rPr>
+          <w:noProof/>
+        </w:rPr>
         <w:drawing>
           <wp:inline distT="0" distB="0" distL="0" distR="0" wp14:anchorId="6A1C30ED" wp14:editId="64A5F132">
             <wp:extent cx="5943600" cy="2465070"/>
@@ -107,6 +113,9 @@
     </w:p>
     <w:p>
       <w:r>
+        <w:rPr>
+          <w:noProof/>
+        </w:rPr>
         <w:drawing>
           <wp:inline distT="0" distB="0" distL="0" distR="0" wp14:anchorId="2B68FB96" wp14:editId="384BF73F">
             <wp:extent cx="5943600" cy="2074545"/>
@@ -160,6 +169,9 @@
     </w:p>
     <w:p>
       <w:r>
+        <w:rPr>
+          <w:noProof/>
+        </w:rPr>
         <w:drawing>
           <wp:inline distT="0" distB="0" distL="0" distR="0" wp14:anchorId="7F2BFD4E" wp14:editId="1ED310F5">
             <wp:extent cx="5943600" cy="1574165"/>
@@ -205,13 +217,7 @@
         <w:t>. TẠO USER: NGUOIDUNG_USER CÓ MẬT KHẨU 12345678</w:t>
       </w:r>
       <w:r>
-        <w:t xml:space="preserve">, </w:t>
-      </w:r>
-      <w:r>
-        <w:t xml:space="preserve">VÀ GÁN TABLESPACE MẶC ĐỊNH CHO </w:t>
-      </w:r>
-      <w:r>
-        <w:t>NGUOIDUNG_USER, THÊM QUOTA KHÔNG GIỚI HẠN. CẤP QUYỀN CONNECT CHO NGUOIDUNG_USER</w:t>
+        <w:t>, VÀ GÁN TABLESPACE MẶC ĐỊNH CHO NGUOIDUNG_USER, THÊM QUOTA KHÔNG GIỚI HẠN. CẤP QUYỀN CONNECT CHO NGUOIDUNG_USER</w:t>
       </w:r>
       <w:r>
         <w:t>.</w:t>
@@ -227,6 +233,9 @@
         <w:br/>
       </w:r>
       <w:r>
+        <w:rPr>
+          <w:noProof/>
+        </w:rPr>
         <w:drawing>
           <wp:inline distT="0" distB="0" distL="0" distR="0" wp14:anchorId="3BBB635C" wp14:editId="7664A091">
             <wp:extent cx="5943600" cy="2507615"/>
@@ -324,11 +333,112 @@
       <w:r>
         <w:t xml:space="preserve">6. </w:t>
       </w:r>
-      <w:r>
-        <w:t xml:space="preserve">Tạo </w:t>
-      </w:r>
-      <w:r>
-        <w:t>sequence để tự động tang id và tạo trigger cho mỗi lần insert dữ liệu vào bảng NGUOIDUNG.</w:t>
+      <w:proofErr w:type="spellStart"/>
+      <w:r>
+        <w:t>Tạo</w:t>
+      </w:r>
+      <w:proofErr w:type="spellEnd"/>
+      <w:r>
+        <w:t xml:space="preserve"> </w:t>
+      </w:r>
+      <w:r>
+        <w:t xml:space="preserve">sequence </w:t>
+      </w:r>
+      <w:proofErr w:type="spellStart"/>
+      <w:r>
+        <w:t>để</w:t>
+      </w:r>
+      <w:proofErr w:type="spellEnd"/>
+      <w:r>
+        <w:t xml:space="preserve"> </w:t>
+      </w:r>
+      <w:proofErr w:type="spellStart"/>
+      <w:r>
+        <w:t>tự</w:t>
+      </w:r>
+      <w:proofErr w:type="spellEnd"/>
+      <w:r>
+        <w:t xml:space="preserve"> </w:t>
+      </w:r>
+      <w:proofErr w:type="spellStart"/>
+      <w:r>
+        <w:t>động</w:t>
+      </w:r>
+      <w:proofErr w:type="spellEnd"/>
+      <w:r>
+        <w:t xml:space="preserve"> tang id </w:t>
+      </w:r>
+      <w:proofErr w:type="spellStart"/>
+      <w:r>
+        <w:t>và</w:t>
+      </w:r>
+      <w:proofErr w:type="spellEnd"/>
+      <w:r>
+        <w:t xml:space="preserve"> </w:t>
+      </w:r>
+      <w:proofErr w:type="spellStart"/>
+      <w:r>
+        <w:t>tạo</w:t>
+      </w:r>
+      <w:proofErr w:type="spellEnd"/>
+      <w:r>
+        <w:t xml:space="preserve"> trigger </w:t>
+      </w:r>
+      <w:proofErr w:type="spellStart"/>
+      <w:r>
+        <w:t>cho</w:t>
+      </w:r>
+      <w:proofErr w:type="spellEnd"/>
+      <w:r>
+        <w:t xml:space="preserve"> </w:t>
+      </w:r>
+      <w:proofErr w:type="spellStart"/>
+      <w:r>
+        <w:t>mỗi</w:t>
+      </w:r>
+      <w:proofErr w:type="spellEnd"/>
+      <w:r>
+        <w:t xml:space="preserve"> </w:t>
+      </w:r>
+      <w:proofErr w:type="spellStart"/>
+      <w:r>
+        <w:t>lần</w:t>
+      </w:r>
+      <w:proofErr w:type="spellEnd"/>
+      <w:r>
+        <w:t xml:space="preserve"> insert </w:t>
+      </w:r>
+      <w:proofErr w:type="spellStart"/>
+      <w:r>
+        <w:t>dữ</w:t>
+      </w:r>
+      <w:proofErr w:type="spellEnd"/>
+      <w:r>
+        <w:t xml:space="preserve"> </w:t>
+      </w:r>
+      <w:proofErr w:type="spellStart"/>
+      <w:r>
+        <w:t>liệu</w:t>
+      </w:r>
+      <w:proofErr w:type="spellEnd"/>
+      <w:r>
+        <w:t xml:space="preserve"> </w:t>
+      </w:r>
+      <w:proofErr w:type="spellStart"/>
+      <w:r>
+        <w:t>vào</w:t>
+      </w:r>
+      <w:proofErr w:type="spellEnd"/>
+      <w:r>
+        <w:t xml:space="preserve"> </w:t>
+      </w:r>
+      <w:proofErr w:type="spellStart"/>
+      <w:r>
+        <w:t>bảng</w:t>
+      </w:r>
+      <w:proofErr w:type="spellEnd"/>
+      <w:r>
+        <w:t xml:space="preserve"> NGUOIDUNG.</w:t>
       </w:r>
     </w:p>
     <w:p>
@@ -350,7 +460,7 @@
 </file>
 
 <file path=word/endnotes.xml><?xml version="1.0" encoding="utf-8"?>
-<w:endnotes xmlns:wpc="http://schemas.microsoft.com/office/word/2010/wordprocessingCanvas" xmlns:cx="http://schemas.microsoft.com/office/drawing/2014/chartex" xmlns:cx1="http://schemas.microsoft.com/office/drawing/2015/9/8/chartex" xmlns:cx2="http://schemas.microsoft.com/office/drawing/2015/10/21/chartex" xmlns:cx3="http://schemas.microsoft.com/office/drawing/2016/5/9/chartex" xmlns:cx4="http://schemas.microsoft.com/office/drawing/2016/5/10/chartex" xmlns:cx5="http://schemas.microsoft.com/office/drawing/2016/5/11/chartex" xmlns:cx6="http://schemas.microsoft.com/office/drawing/2016/5/12/chartex" xmlns:cx7="http://schemas.microsoft.com/office/drawing/2016/5/13/chartex" xmlns:cx8="http://schemas.microsoft.com/office/drawing/2016/5/14/chartex" xmlns:mc="http://schemas.openxmlformats.org/markup-compatibility/2006" xmlns:aink="http://schemas.microsoft.com/office/drawing/2016/ink" xmlns:am3d="http://schemas.microsoft.com/office/drawing/2017/model3d" xmlns:o="urn:schemas-microsoft-com:office:office" xmlns:oel="http://schemas.microsoft.com/office/2019/extlst" xmlns:r="http://schemas.openxmlformats.org/officeDocument/2006/relationships" xmlns:m="http://schemas.openxmlformats.org/officeDocument/2006/math" xmlns:v="urn:schemas-microsoft-com:vml" xmlns:wp14="http://schemas.microsoft.com/office/word/2010/wordprocessingDrawing" xmlns:wp="http://schemas.openxmlformats.org/drawingml/2006/wordprocessingDrawing" xmlns:w10="urn:schemas-microsoft-com:office:word" xmlns:w="http://schemas.openxmlformats.org/wordprocessingml/2006/main" xmlns:w14="http://schemas.microsoft.com/office/word/2010/wordml" xmlns:w15="http://schemas.microsoft.com/office/word/2012/wordml" xmlns:w16cex="http://schemas.microsoft.com/office/word/2018/wordml/cex" xmlns:w16cid="http://schemas.microsoft.com/office/word/2016/wordml/cid" xmlns:w16="http://schemas.microsoft.com/office/word/2018/wordml" xmlns:w16du="http://schemas.microsoft.com/office/word/2023/wordml/word16du" xmlns:w16sdtdh="http://schemas.microsoft.com/office/word/2020/wordml/sdtdatahash" xmlns:w16se="http://schemas.microsoft.com/office/word/2015/wordml/symex" xmlns:wpg="http://schemas.microsoft.com/office/word/2010/wordprocessingGroup" xmlns:wpi="http://schemas.microsoft.com/office/word/2010/wordprocessingInk" xmlns:wne="http://schemas.microsoft.com/office/word/2006/wordml" xmlns:wps="http://schemas.microsoft.com/office/word/2010/wordprocessingShape" mc:Ignorable="w14 w15 w16se w16cid w16 w16cex w16sdtdh wp14">
+<w:endnotes xmlns:wpc="http://schemas.microsoft.com/office/word/2010/wordprocessingCanvas" xmlns:cx="http://schemas.microsoft.com/office/drawing/2014/chartex" xmlns:cx1="http://schemas.microsoft.com/office/drawing/2015/9/8/chartex" xmlns:cx2="http://schemas.microsoft.com/office/drawing/2015/10/21/chartex" xmlns:cx3="http://schemas.microsoft.com/office/drawing/2016/5/9/chartex" xmlns:cx4="http://schemas.microsoft.com/office/drawing/2016/5/10/chartex" xmlns:cx5="http://schemas.microsoft.com/office/drawing/2016/5/11/chartex" xmlns:cx6="http://schemas.microsoft.com/office/drawing/2016/5/12/chartex" xmlns:cx7="http://schemas.microsoft.com/office/drawing/2016/5/13/chartex" xmlns:cx8="http://schemas.microsoft.com/office/drawing/2016/5/14/chartex" xmlns:mc="http://schemas.openxmlformats.org/markup-compatibility/2006" xmlns:aink="http://schemas.microsoft.com/office/drawing/2016/ink" xmlns:am3d="http://schemas.microsoft.com/office/drawing/2017/model3d" xmlns:o="urn:schemas-microsoft-com:office:office" xmlns:oel="http://schemas.microsoft.com/office/2019/extlst" xmlns:r="http://schemas.openxmlformats.org/officeDocument/2006/relationships" xmlns:m="http://schemas.openxmlformats.org/officeDocument/2006/math" xmlns:v="urn:schemas-microsoft-com:vml" xmlns:wp14="http://schemas.microsoft.com/office/word/2010/wordprocessingDrawing" xmlns:wp="http://schemas.openxmlformats.org/drawingml/2006/wordprocessingDrawing" xmlns:w10="urn:schemas-microsoft-com:office:word" xmlns:w="http://schemas.openxmlformats.org/wordprocessingml/2006/main" xmlns:w14="http://schemas.microsoft.com/office/word/2010/wordml" xmlns:w15="http://schemas.microsoft.com/office/word/2012/wordml" xmlns:w16cex="http://schemas.microsoft.com/office/word/2018/wordml/cex" xmlns:w16cid="http://schemas.microsoft.com/office/word/2016/wordml/cid" xmlns:w16="http://schemas.microsoft.com/office/word/2018/wordml" xmlns:w16du="http://schemas.microsoft.com/office/word/2023/wordml/word16du" xmlns:w16sdtdh="http://schemas.microsoft.com/office/word/2020/wordml/sdtdatahash" xmlns:w16sdtfl="http://schemas.microsoft.com/office/word/2024/wordml/sdtformatlock" xmlns:w16se="http://schemas.microsoft.com/office/word/2015/wordml/symex" xmlns:wpg="http://schemas.microsoft.com/office/word/2010/wordprocessingGroup" xmlns:wpi="http://schemas.microsoft.com/office/word/2010/wordprocessingInk" xmlns:wne="http://schemas.microsoft.com/office/word/2006/wordml" xmlns:wps="http://schemas.microsoft.com/office/word/2010/wordprocessingShape" mc:Ignorable="w14 w15 w16se w16cid w16 w16cex w16sdtdh w16sdtfl w16du wp14">
   <w:endnote w:type="separator" w:id="-1">
     <w:p>
       <w:pPr>
@@ -375,7 +485,7 @@
 </file>
 
 <file path=word/footnotes.xml><?xml version="1.0" encoding="utf-8"?>
-<w:footnotes xmlns:wpc="http://schemas.microsoft.com/office/word/2010/wordprocessingCanvas" xmlns:cx="http://schemas.microsoft.com/office/drawing/2014/chartex" xmlns:cx1="http://schemas.microsoft.com/office/drawing/2015/9/8/chartex" xmlns:cx2="http://schemas.microsoft.com/office/drawing/2015/10/21/chartex" xmlns:cx3="http://schemas.microsoft.com/office/drawing/2016/5/9/chartex" xmlns:cx4="http://schemas.microsoft.com/office/drawing/2016/5/10/chartex" xmlns:cx5="http://schemas.microsoft.com/office/drawing/2016/5/11/chartex" xmlns:cx6="http://schemas.microsoft.com/office/drawing/2016/5/12/chartex" xmlns:cx7="http://schemas.microsoft.com/office/drawing/2016/5/13/chartex" xmlns:cx8="http://schemas.microsoft.com/office/drawing/2016/5/14/chartex" xmlns:mc="http://schemas.openxmlformats.org/markup-compatibility/2006" xmlns:aink="http://schemas.microsoft.com/office/drawing/2016/ink" xmlns:am3d="http://schemas.microsoft.com/office/drawing/2017/model3d" xmlns:o="urn:schemas-microsoft-com:office:office" xmlns:oel="http://schemas.microsoft.com/office/2019/extlst" xmlns:r="http://schemas.openxmlformats.org/officeDocument/2006/relationships" xmlns:m="http://schemas.openxmlformats.org/officeDocument/2006/math" xmlns:v="urn:schemas-microsoft-com:vml" xmlns:wp14="http://schemas.microsoft.com/office/word/2010/wordprocessingDrawing" xmlns:wp="http://schemas.openxmlformats.org/drawingml/2006/wordprocessingDrawing" xmlns:w10="urn:schemas-microsoft-com:office:word" xmlns:w="http://schemas.openxmlformats.org/wordprocessingml/2006/main" xmlns:w14="http://schemas.microsoft.com/office/word/2010/wordml" xmlns:w15="http://schemas.microsoft.com/office/word/2012/wordml" xmlns:w16cex="http://schemas.microsoft.com/office/word/2018/wordml/cex" xmlns:w16cid="http://schemas.microsoft.com/office/word/2016/wordml/cid" xmlns:w16="http://schemas.microsoft.com/office/word/2018/wordml" xmlns:w16du="http://schemas.microsoft.com/office/word/2023/wordml/word16du" xmlns:w16sdtdh="http://schemas.microsoft.com/office/word/2020/wordml/sdtdatahash" xmlns:w16se="http://schemas.microsoft.com/office/word/2015/wordml/symex" xmlns:wpg="http://schemas.microsoft.com/office/word/2010/wordprocessingGroup" xmlns:wpi="http://schemas.microsoft.com/office/word/2010/wordprocessingInk" xmlns:wne="http://schemas.microsoft.com/office/word/2006/wordml" xmlns:wps="http://schemas.microsoft.com/office/word/2010/wordprocessingShape" mc:Ignorable="w14 w15 w16se w16cid w16 w16cex w16sdtdh wp14">
+<w:footnotes xmlns:wpc="http://schemas.microsoft.com/office/word/2010/wordprocessingCanvas" xmlns:cx="http://schemas.microsoft.com/office/drawing/2014/chartex" xmlns:cx1="http://schemas.microsoft.com/office/drawing/2015/9/8/chartex" xmlns:cx2="http://schemas.microsoft.com/office/drawing/2015/10/21/chartex" xmlns:cx3="http://schemas.microsoft.com/office/drawing/2016/5/9/chartex" xmlns:cx4="http://schemas.microsoft.com/office/drawing/2016/5/10/chartex" xmlns:cx5="http://schemas.microsoft.com/office/drawing/2016/5/11/chartex" xmlns:cx6="http://schemas.microsoft.com/office/drawing/2016/5/12/chartex" xmlns:cx7="http://schemas.microsoft.com/office/drawing/2016/5/13/chartex" xmlns:cx8="http://schemas.microsoft.com/office/drawing/2016/5/14/chartex" xmlns:mc="http://schemas.openxmlformats.org/markup-compatibility/2006" xmlns:aink="http://schemas.microsoft.com/office/drawing/2016/ink" xmlns:am3d="http://schemas.microsoft.com/office/drawing/2017/model3d" xmlns:o="urn:schemas-microsoft-com:office:office" xmlns:oel="http://schemas.microsoft.com/office/2019/extlst" xmlns:r="http://schemas.openxmlformats.org/officeDocument/2006/relationships" xmlns:m="http://schemas.openxmlformats.org/officeDocument/2006/math" xmlns:v="urn:schemas-microsoft-com:vml" xmlns:wp14="http://schemas.microsoft.com/office/word/2010/wordprocessingDrawing" xmlns:wp="http://schemas.openxmlformats.org/drawingml/2006/wordprocessingDrawing" xmlns:w10="urn:schemas-microsoft-com:office:word" xmlns:w="http://schemas.openxmlformats.org/wordprocessingml/2006/main" xmlns:w14="http://schemas.microsoft.com/office/word/2010/wordml" xmlns:w15="http://schemas.microsoft.com/office/word/2012/wordml" xmlns:w16cex="http://schemas.microsoft.com/office/word/2018/wordml/cex" xmlns:w16cid="http://schemas.microsoft.com/office/word/2016/wordml/cid" xmlns:w16="http://schemas.microsoft.com/office/word/2018/wordml" xmlns:w16du="http://schemas.microsoft.com/office/word/2023/wordml/word16du" xmlns:w16sdtdh="http://schemas.microsoft.com/office/word/2020/wordml/sdtdatahash" xmlns:w16sdtfl="http://schemas.microsoft.com/office/word/2024/wordml/sdtformatlock" xmlns:w16se="http://schemas.microsoft.com/office/word/2015/wordml/symex" xmlns:wpg="http://schemas.microsoft.com/office/word/2010/wordprocessingGroup" xmlns:wpi="http://schemas.microsoft.com/office/word/2010/wordprocessingInk" xmlns:wne="http://schemas.microsoft.com/office/word/2006/wordml" xmlns:wps="http://schemas.microsoft.com/office/word/2010/wordprocessingShape" mc:Ignorable="w14 w15 w16se w16cid w16 w16cex w16sdtdh w16sdtfl w16du wp14">
   <w:footnote w:type="separator" w:id="-1">
     <w:p>
       <w:pPr>
@@ -400,7 +510,7 @@
 </file>
 
 <file path=word/styles.xml><?xml version="1.0" encoding="utf-8"?>
-<w:styles xmlns:mc="http://schemas.openxmlformats.org/markup-compatibility/2006" xmlns:r="http://schemas.openxmlformats.org/officeDocument/2006/relationships" xmlns:w="http://schemas.openxmlformats.org/wordprocessingml/2006/main" xmlns:w14="http://schemas.microsoft.com/office/word/2010/wordml" xmlns:w15="http://schemas.microsoft.com/office/word/2012/wordml" xmlns:w16cex="http://schemas.microsoft.com/office/word/2018/wordml/cex" xmlns:w16cid="http://schemas.microsoft.com/office/word/2016/wordml/cid" xmlns:w16="http://schemas.microsoft.com/office/word/2018/wordml" xmlns:w16sdtdh="http://schemas.microsoft.com/office/word/2020/wordml/sdtdatahash" xmlns:w16se="http://schemas.microsoft.com/office/word/2015/wordml/symex" mc:Ignorable="w14 w15 w16se w16cid w16 w16cex w16sdtdh">
+<w:styles xmlns:mc="http://schemas.openxmlformats.org/markup-compatibility/2006" xmlns:r="http://schemas.openxmlformats.org/officeDocument/2006/relationships" xmlns:w="http://schemas.openxmlformats.org/wordprocessingml/2006/main" xmlns:w14="http://schemas.microsoft.com/office/word/2010/wordml" xmlns:w15="http://schemas.microsoft.com/office/word/2012/wordml" xmlns:w16cex="http://schemas.microsoft.com/office/word/2018/wordml/cex" xmlns:w16cid="http://schemas.microsoft.com/office/word/2016/wordml/cid" xmlns:w16="http://schemas.microsoft.com/office/word/2018/wordml" xmlns:w16du="http://schemas.microsoft.com/office/word/2023/wordml/word16du" xmlns:w16sdtdh="http://schemas.microsoft.com/office/word/2020/wordml/sdtdatahash" xmlns:w16sdtfl="http://schemas.microsoft.com/office/word/2024/wordml/sdtformatlock" xmlns:w16se="http://schemas.microsoft.com/office/word/2015/wordml/symex" mc:Ignorable="w14 w15 w16se w16cid w16 w16cex w16sdtdh w16sdtfl w16du">
   <w:docDefaults>
     <w:rPrDefault>
       <w:rPr>

</xml_diff>